<commit_message>
[Front] html-fa + profil show-update + [Back] bug panier
</commit_message>
<xml_diff>
--- a/Livrable/doc/Cahier des charges.docx
+++ b/Livrable/doc/Cahier des charges.docx
@@ -167,9 +167,17 @@
       <w:r>
         <w:rPr>
           <w:rFonts w:ascii="Arial" w:hAnsi="Arial" w:cs="Arial"/>
-          <w:color w:val="000000"/>
-        </w:rPr>
-        <w:t>User : utilisateurs de l’application</w:t>
+          <w:i/>
+          <w:color w:val="000000"/>
+        </w:rPr>
+        <w:t>User :</w:t>
+      </w:r>
+      <w:r>
+        <w:rPr>
+          <w:rFonts w:ascii="Arial" w:hAnsi="Arial" w:cs="Arial"/>
+          <w:color w:val="000000"/>
+        </w:rPr>
+        <w:t xml:space="preserve"> utilisateurs de l’application</w:t>
       </w:r>
       <w:r>
         <w:rPr>
@@ -195,13 +203,20 @@
         <w:rPr>
           <w:rFonts w:ascii="Arial" w:hAnsi="Arial" w:cs="Arial"/>
         </w:rPr>
-        <w:t>•</w:t>
-      </w:r>
-      <w:r>
-        <w:rPr>
-          <w:rFonts w:ascii="Arial" w:hAnsi="Arial" w:cs="Arial"/>
-        </w:rPr>
-        <w:t xml:space="preserve"> Role : </w:t>
+        <w:t xml:space="preserve">• </w:t>
+      </w:r>
+      <w:r>
+        <w:rPr>
+          <w:rFonts w:ascii="Arial" w:hAnsi="Arial" w:cs="Arial"/>
+          <w:i/>
+        </w:rPr>
+        <w:t>Role :</w:t>
+      </w:r>
+      <w:r>
+        <w:rPr>
+          <w:rFonts w:ascii="Arial" w:hAnsi="Arial" w:cs="Arial"/>
+        </w:rPr>
+        <w:t xml:space="preserve"> </w:t>
       </w:r>
       <w:r>
         <w:rPr>
@@ -244,6 +259,7 @@
       <w:r>
         <w:rPr>
           <w:rFonts w:ascii="Arial" w:hAnsi="Arial" w:cs="Arial"/>
+          <w:i/>
           <w:color w:val="000000"/>
         </w:rPr>
         <w:t>Animation</w:t>
@@ -319,6 +335,7 @@
       <w:r>
         <w:rPr>
           <w:rFonts w:ascii="Arial" w:hAnsi="Arial" w:cs="Arial"/>
+          <w:i/>
           <w:color w:val="000000"/>
         </w:rPr>
         <w:t>Manifestation</w:t>
@@ -360,7 +377,20 @@
         <w:rPr>
           <w:rFonts w:ascii="Arial" w:hAnsi="Arial" w:cs="Arial"/>
         </w:rPr>
-        <w:t xml:space="preserve"> Article : manifestation réservée par un client, avec la quantité commandée,</w:t>
+        <w:t xml:space="preserve"> </w:t>
+      </w:r>
+      <w:r>
+        <w:rPr>
+          <w:rFonts w:ascii="Arial" w:hAnsi="Arial" w:cs="Arial"/>
+          <w:i/>
+        </w:rPr>
+        <w:t>Article</w:t>
+      </w:r>
+      <w:r>
+        <w:rPr>
+          <w:rFonts w:ascii="Arial" w:hAnsi="Arial" w:cs="Arial"/>
+        </w:rPr>
+        <w:t> : manifestation réservée par un client, avec la quantité commandée,</w:t>
       </w:r>
     </w:p>
     <w:p>
@@ -385,7 +415,20 @@
         <w:rPr>
           <w:rFonts w:ascii="Arial" w:hAnsi="Arial" w:cs="Arial"/>
         </w:rPr>
-        <w:t xml:space="preserve"> Panier : contient les articles commandés par le client, avec le montant total,</w:t>
+        <w:t xml:space="preserve"> </w:t>
+      </w:r>
+      <w:r>
+        <w:rPr>
+          <w:rFonts w:ascii="Arial" w:hAnsi="Arial" w:cs="Arial"/>
+          <w:i/>
+        </w:rPr>
+        <w:t>Panier</w:t>
+      </w:r>
+      <w:r>
+        <w:rPr>
+          <w:rFonts w:ascii="Arial" w:hAnsi="Arial" w:cs="Arial"/>
+        </w:rPr>
+        <w:t> : contient les articles commandés par le client, avec le montant total,</w:t>
       </w:r>
     </w:p>
     <w:p>
@@ -410,7 +453,20 @@
         <w:rPr>
           <w:rFonts w:ascii="Arial" w:hAnsi="Arial" w:cs="Arial"/>
         </w:rPr>
-        <w:t xml:space="preserve"> TypeSalle : type de salle (concert, stade, théâtre),</w:t>
+        <w:t xml:space="preserve"> </w:t>
+      </w:r>
+      <w:r>
+        <w:rPr>
+          <w:rFonts w:ascii="Arial" w:hAnsi="Arial" w:cs="Arial"/>
+          <w:i/>
+        </w:rPr>
+        <w:t>TypeSalle</w:t>
+      </w:r>
+      <w:r>
+        <w:rPr>
+          <w:rFonts w:ascii="Arial" w:hAnsi="Arial" w:cs="Arial"/>
+        </w:rPr>
+        <w:t> : type de salle (concert, stade, théâtre),</w:t>
       </w:r>
     </w:p>
     <w:p>
@@ -435,7 +491,20 @@
         <w:rPr>
           <w:rFonts w:ascii="Arial" w:hAnsi="Arial" w:cs="Arial"/>
         </w:rPr>
-        <w:t xml:space="preserve"> Salle : </w:t>
+        <w:t xml:space="preserve"> </w:t>
+      </w:r>
+      <w:r>
+        <w:rPr>
+          <w:rFonts w:ascii="Arial" w:hAnsi="Arial" w:cs="Arial"/>
+          <w:i/>
+        </w:rPr>
+        <w:t>Salle</w:t>
+      </w:r>
+      <w:r>
+        <w:rPr>
+          <w:rFonts w:ascii="Arial" w:hAnsi="Arial" w:cs="Arial"/>
+        </w:rPr>
+        <w:t xml:space="preserve"> : </w:t>
       </w:r>
       <w:r>
         <w:rPr>
@@ -582,8 +651,15 @@
       <w:r>
         <w:rPr>
           <w:rFonts w:ascii="Arial" w:hAnsi="Arial" w:cs="Arial"/>
-        </w:rPr>
-        <w:t>Animateur : créer une animation,</w:t>
+          <w:i/>
+        </w:rPr>
+        <w:t>Animateur</w:t>
+      </w:r>
+      <w:r>
+        <w:rPr>
+          <w:rFonts w:ascii="Arial" w:hAnsi="Arial" w:cs="Arial"/>
+        </w:rPr>
+        <w:t> : créer une animation,</w:t>
       </w:r>
     </w:p>
     <w:p>
@@ -601,7 +677,20 @@
         <w:rPr>
           <w:rFonts w:ascii="Arial" w:hAnsi="Arial" w:cs="Arial"/>
         </w:rPr>
-        <w:t xml:space="preserve">• Responsable : </w:t>
+        <w:t xml:space="preserve">• </w:t>
+      </w:r>
+      <w:r>
+        <w:rPr>
+          <w:rFonts w:ascii="Arial" w:hAnsi="Arial" w:cs="Arial"/>
+          <w:i/>
+        </w:rPr>
+        <w:t>Responsable</w:t>
+      </w:r>
+      <w:r>
+        <w:rPr>
+          <w:rFonts w:ascii="Arial" w:hAnsi="Arial" w:cs="Arial"/>
+        </w:rPr>
+        <w:t xml:space="preserve"> : </w:t>
       </w:r>
       <w:r>
         <w:rPr>
@@ -637,7 +726,20 @@
         <w:rPr>
           <w:rFonts w:ascii="Arial" w:hAnsi="Arial" w:cs="Arial"/>
         </w:rPr>
-        <w:t xml:space="preserve"> Administratif : </w:t>
+        <w:t xml:space="preserve"> </w:t>
+      </w:r>
+      <w:r>
+        <w:rPr>
+          <w:rFonts w:ascii="Arial" w:hAnsi="Arial" w:cs="Arial"/>
+          <w:i/>
+        </w:rPr>
+        <w:t>Administratif</w:t>
+      </w:r>
+      <w:r>
+        <w:rPr>
+          <w:rFonts w:ascii="Arial" w:hAnsi="Arial" w:cs="Arial"/>
+        </w:rPr>
+        <w:t xml:space="preserve"> : </w:t>
       </w:r>
       <w:r>
         <w:rPr>
@@ -680,9 +782,17 @@
       <w:r>
         <w:rPr>
           <w:rFonts w:ascii="Arial" w:hAnsi="Arial" w:cs="Arial"/>
+          <w:i/>
           <w:color w:val="FF0000"/>
         </w:rPr>
-        <w:t xml:space="preserve">VIPs : </w:t>
+        <w:t>VIPs</w:t>
+      </w:r>
+      <w:r>
+        <w:rPr>
+          <w:rFonts w:ascii="Arial" w:hAnsi="Arial" w:cs="Arial"/>
+          <w:color w:val="FF0000"/>
+        </w:rPr>
+        <w:t xml:space="preserve"> : </w:t>
       </w:r>
       <w:r>
         <w:rPr>
@@ -713,7 +823,20 @@
         <w:rPr>
           <w:rFonts w:ascii="Arial" w:hAnsi="Arial" w:cs="Arial"/>
         </w:rPr>
-        <w:t xml:space="preserve"> Client : </w:t>
+        <w:t xml:space="preserve"> </w:t>
+      </w:r>
+      <w:r>
+        <w:rPr>
+          <w:rFonts w:ascii="Arial" w:hAnsi="Arial" w:cs="Arial"/>
+          <w:i/>
+        </w:rPr>
+        <w:t>Client</w:t>
+      </w:r>
+      <w:r>
+        <w:rPr>
+          <w:rFonts w:ascii="Arial" w:hAnsi="Arial" w:cs="Arial"/>
+        </w:rPr>
+        <w:t xml:space="preserve"> : </w:t>
       </w:r>
       <w:r>
         <w:rPr>
@@ -744,97 +867,41 @@
         <w:jc w:val="both"/>
         <w:rPr>
           <w:rFonts w:ascii="Arial" w:hAnsi="Arial" w:cs="Arial"/>
-          <w:color w:val="000000"/>
-        </w:rPr>
-      </w:pPr>
-      <w:r>
-        <w:rPr>
-          <w:rFonts w:ascii="Arial" w:hAnsi="Arial" w:cs="Arial"/>
-          <w:color w:val="000000"/>
-        </w:rPr>
-        <w:t>Le coût d’une manifestation, et le prix du billet, sont calculés par le système, lors de sa création, ou de la modification d’un paramètre.</w:t>
+        </w:rPr>
+      </w:pPr>
+      <w:r>
+        <w:rPr>
+          <w:rFonts w:ascii="Arial" w:hAnsi="Arial" w:cs="Arial"/>
+        </w:rPr>
+        <w:t>•</w:t>
+      </w:r>
+      <w:r>
+        <w:rPr>
+          <w:rFonts w:ascii="Arial" w:hAnsi="Arial" w:cs="Arial"/>
+        </w:rPr>
+        <w:t xml:space="preserve"> </w:t>
+      </w:r>
+      <w:r>
+        <w:rPr>
+          <w:rFonts w:ascii="Arial" w:hAnsi="Arial" w:cs="Arial"/>
+          <w:i/>
+        </w:rPr>
+        <w:t>Système</w:t>
+      </w:r>
+      <w:r>
+        <w:rPr>
+          <w:rFonts w:ascii="Arial" w:hAnsi="Arial" w:cs="Arial"/>
+        </w:rPr>
+        <w:t> :</w:t>
       </w:r>
     </w:p>
     <w:p>
       <w:pPr>
-        <w:autoSpaceDE w:val="0"/>
-        <w:autoSpaceDN w:val="0"/>
-        <w:adjustRightInd w:val="0"/>
-        <w:spacing w:after="0" w:line="360" w:lineRule="auto"/>
-        <w:ind w:left="284"/>
-        <w:jc w:val="both"/>
-        <w:rPr>
-          <w:rFonts w:ascii="Arial" w:hAnsi="Arial" w:cs="Arial"/>
-          <w:color w:val="000000"/>
-        </w:rPr>
-      </w:pPr>
-      <w:r>
-        <w:rPr>
-          <w:rFonts w:ascii="Arial" w:hAnsi="Arial" w:cs="Arial"/>
-          <w:color w:val="000000"/>
-        </w:rPr>
-        <w:t>Coût = prix animation + frais journaliers salle x durée</w:t>
-      </w:r>
-    </w:p>
-    <w:p>
-      <w:pPr>
-        <w:autoSpaceDE w:val="0"/>
-        <w:autoSpaceDN w:val="0"/>
-        <w:adjustRightInd w:val="0"/>
-        <w:spacing w:after="0" w:line="360" w:lineRule="auto"/>
-        <w:ind w:left="284"/>
-        <w:jc w:val="both"/>
-        <w:rPr>
-          <w:rFonts w:ascii="Arial" w:hAnsi="Arial" w:cs="Arial"/>
-          <w:color w:val="000000"/>
-        </w:rPr>
-      </w:pPr>
-      <w:r>
-        <w:rPr>
-          <w:rFonts w:ascii="Arial" w:hAnsi="Arial" w:cs="Arial"/>
-          <w:color w:val="000000"/>
-        </w:rPr>
-        <w:t xml:space="preserve">Prix billet = Coût manifestation / </w:t>
-      </w:r>
-      <w:r>
-        <w:rPr>
-          <w:rFonts w:ascii="Arial" w:hAnsi="Arial" w:cs="Arial"/>
-          <w:color w:val="000000"/>
-        </w:rPr>
-        <w:t>(</w:t>
-      </w:r>
-      <w:r>
-        <w:rPr>
-          <w:rFonts w:ascii="Arial" w:hAnsi="Arial" w:cs="Arial"/>
-          <w:color w:val="000000"/>
-        </w:rPr>
-        <w:t xml:space="preserve">nombre </w:t>
-      </w:r>
-      <w:r>
-        <w:rPr>
-          <w:rFonts w:ascii="Arial" w:hAnsi="Arial" w:cs="Arial"/>
-          <w:color w:val="000000"/>
-        </w:rPr>
-        <w:t>de spectateurs prévus x 0,8)</w:t>
-      </w:r>
-      <w:r>
-        <w:rPr>
-          <w:rFonts w:ascii="Arial" w:hAnsi="Arial" w:cs="Arial"/>
-          <w:color w:val="000000"/>
-        </w:rPr>
-        <w:t xml:space="preserve"> – </w:t>
-      </w:r>
-      <w:r>
-        <w:rPr>
-          <w:rFonts w:ascii="Arial" w:hAnsi="Arial" w:cs="Arial"/>
-          <w:i/>
-          <w:color w:val="000000"/>
-        </w:rPr>
-        <w:t>Seuil de rentabilité à 80%</w:t>
-      </w:r>
-    </w:p>
-    <w:p>
-      <w:pPr>
+        <w:pStyle w:val="Paragraphedeliste"/>
+        <w:numPr>
+          <w:ilvl w:val="0"/>
+          <w:numId w:val="29"/>
+        </w:numPr>
         <w:autoSpaceDE w:val="0"/>
         <w:autoSpaceDN w:val="0"/>
         <w:adjustRightInd w:val="0"/>
@@ -842,47 +909,24 @@
         <w:jc w:val="both"/>
         <w:rPr>
           <w:rFonts w:ascii="Arial" w:hAnsi="Arial" w:cs="Arial"/>
-          <w:color w:val="FF0000"/>
-        </w:rPr>
-      </w:pPr>
-      <w:r>
-        <w:rPr>
-          <w:rFonts w:ascii="Arial" w:hAnsi="Arial" w:cs="Arial"/>
-          <w:color w:val="FF0000"/>
-        </w:rPr>
-        <w:t xml:space="preserve">Le système vérifie la disponibilité </w:t>
-      </w:r>
-      <w:r>
-        <w:rPr>
-          <w:rFonts w:ascii="Arial" w:hAnsi="Arial" w:cs="Arial"/>
-          <w:color w:val="FF0000"/>
-        </w:rPr>
-        <w:t xml:space="preserve">et la capacité </w:t>
-      </w:r>
-      <w:r>
-        <w:rPr>
-          <w:rFonts w:ascii="Arial" w:hAnsi="Arial" w:cs="Arial"/>
-          <w:color w:val="FF0000"/>
-        </w:rPr>
-        <w:t>d’une salle</w:t>
-      </w:r>
-      <w:r>
-        <w:rPr>
-          <w:rFonts w:ascii="Arial" w:hAnsi="Arial" w:cs="Arial"/>
-          <w:color w:val="FF0000"/>
-        </w:rPr>
-        <w:t>,</w:t>
-      </w:r>
-      <w:r>
-        <w:rPr>
-          <w:rFonts w:ascii="Arial" w:hAnsi="Arial" w:cs="Arial"/>
-          <w:color w:val="FF0000"/>
-        </w:rPr>
-        <w:t xml:space="preserve"> avant la planification d’une manifestation.</w:t>
+          <w:color w:val="000000"/>
+        </w:rPr>
+      </w:pPr>
+      <w:r>
+        <w:rPr>
+          <w:rFonts w:ascii="Arial" w:hAnsi="Arial" w:cs="Arial"/>
+          <w:color w:val="000000"/>
+        </w:rPr>
+        <w:t>Vérifier qu’un enregistrement en base de données n’existe pas, afin de ne pas ajouter un doublon,</w:t>
       </w:r>
     </w:p>
     <w:p>
       <w:pPr>
+        <w:pStyle w:val="Paragraphedeliste"/>
+        <w:numPr>
+          <w:ilvl w:val="0"/>
+          <w:numId w:val="29"/>
+        </w:numPr>
         <w:autoSpaceDE w:val="0"/>
         <w:autoSpaceDN w:val="0"/>
         <w:adjustRightInd w:val="0"/>
@@ -893,9 +937,21 @@
           <w:color w:val="000000"/>
         </w:rPr>
       </w:pPr>
+      <w:r>
+        <w:rPr>
+          <w:rFonts w:ascii="Arial" w:hAnsi="Arial" w:cs="Arial"/>
+          <w:color w:val="000000"/>
+        </w:rPr>
+        <w:t>Contrôler si aucune relation n’est associée à un enregistrement avant de le supprimer,</w:t>
+      </w:r>
     </w:p>
     <w:p>
       <w:pPr>
+        <w:pStyle w:val="Paragraphedeliste"/>
+        <w:numPr>
+          <w:ilvl w:val="0"/>
+          <w:numId w:val="29"/>
+        </w:numPr>
         <w:autoSpaceDE w:val="0"/>
         <w:autoSpaceDN w:val="0"/>
         <w:adjustRightInd w:val="0"/>
@@ -911,7 +967,267 @@
           <w:rFonts w:ascii="Arial" w:hAnsi="Arial" w:cs="Arial"/>
           <w:color w:val="000000"/>
         </w:rPr>
-        <w:t>Le système met à jour le nombre de places disponibles par manifestation, en fonction du nombre de places réservées.</w:t>
+        <w:t>Calculer ou mettre à jour l</w:t>
+      </w:r>
+      <w:r>
+        <w:rPr>
+          <w:rFonts w:ascii="Arial" w:hAnsi="Arial" w:cs="Arial"/>
+          <w:color w:val="000000"/>
+        </w:rPr>
+        <w:t>e coût d’une manifestation, et le prix du billet, lors de sa créa</w:t>
+      </w:r>
+      <w:r>
+        <w:rPr>
+          <w:rFonts w:ascii="Arial" w:hAnsi="Arial" w:cs="Arial"/>
+          <w:color w:val="000000"/>
+        </w:rPr>
+        <w:t>tion, ou de la modification d’une animation ou d’une salle :</w:t>
+      </w:r>
+    </w:p>
+    <w:p>
+      <w:pPr>
+        <w:autoSpaceDE w:val="0"/>
+        <w:autoSpaceDN w:val="0"/>
+        <w:adjustRightInd w:val="0"/>
+        <w:spacing w:after="0" w:line="360" w:lineRule="auto"/>
+        <w:ind w:left="295" w:firstLine="425"/>
+        <w:jc w:val="both"/>
+        <w:rPr>
+          <w:rFonts w:ascii="Arial" w:hAnsi="Arial" w:cs="Arial"/>
+          <w:color w:val="000000"/>
+        </w:rPr>
+      </w:pPr>
+      <w:r>
+        <w:rPr>
+          <w:rFonts w:ascii="Arial" w:hAnsi="Arial" w:cs="Arial"/>
+          <w:color w:val="000000"/>
+        </w:rPr>
+        <w:t xml:space="preserve">Coût = prix </w:t>
+      </w:r>
+      <w:r>
+        <w:rPr>
+          <w:rFonts w:ascii="Arial" w:hAnsi="Arial" w:cs="Arial"/>
+          <w:color w:val="000000"/>
+        </w:rPr>
+        <w:t>A</w:t>
+      </w:r>
+      <w:r>
+        <w:rPr>
+          <w:rFonts w:ascii="Arial" w:hAnsi="Arial" w:cs="Arial"/>
+          <w:color w:val="000000"/>
+        </w:rPr>
+        <w:t xml:space="preserve">nimation + frais journaliers </w:t>
+      </w:r>
+      <w:r>
+        <w:rPr>
+          <w:rFonts w:ascii="Arial" w:hAnsi="Arial" w:cs="Arial"/>
+          <w:color w:val="000000"/>
+        </w:rPr>
+        <w:t>S</w:t>
+      </w:r>
+      <w:r>
+        <w:rPr>
+          <w:rFonts w:ascii="Arial" w:hAnsi="Arial" w:cs="Arial"/>
+          <w:color w:val="000000"/>
+        </w:rPr>
+        <w:t>alle x durée</w:t>
+      </w:r>
+    </w:p>
+    <w:p>
+      <w:pPr>
+        <w:autoSpaceDE w:val="0"/>
+        <w:autoSpaceDN w:val="0"/>
+        <w:adjustRightInd w:val="0"/>
+        <w:spacing w:after="0" w:line="360" w:lineRule="auto"/>
+        <w:ind w:left="295" w:firstLine="425"/>
+        <w:jc w:val="both"/>
+        <w:rPr>
+          <w:rFonts w:ascii="Arial" w:hAnsi="Arial" w:cs="Arial"/>
+          <w:color w:val="000000"/>
+        </w:rPr>
+      </w:pPr>
+      <w:r>
+        <w:rPr>
+          <w:rFonts w:ascii="Arial" w:hAnsi="Arial" w:cs="Arial"/>
+          <w:color w:val="000000"/>
+        </w:rPr>
+        <w:t>Prix billet = c</w:t>
+      </w:r>
+      <w:r>
+        <w:rPr>
+          <w:rFonts w:ascii="Arial" w:hAnsi="Arial" w:cs="Arial"/>
+          <w:color w:val="000000"/>
+        </w:rPr>
+        <w:t xml:space="preserve">oût </w:t>
+      </w:r>
+      <w:r>
+        <w:rPr>
+          <w:rFonts w:ascii="Arial" w:hAnsi="Arial" w:cs="Arial"/>
+          <w:color w:val="000000"/>
+        </w:rPr>
+        <w:t>M</w:t>
+      </w:r>
+      <w:r>
+        <w:rPr>
+          <w:rFonts w:ascii="Arial" w:hAnsi="Arial" w:cs="Arial"/>
+          <w:color w:val="000000"/>
+        </w:rPr>
+        <w:t xml:space="preserve">anifestation / </w:t>
+      </w:r>
+      <w:r>
+        <w:rPr>
+          <w:rFonts w:ascii="Arial" w:hAnsi="Arial" w:cs="Arial"/>
+          <w:color w:val="000000"/>
+        </w:rPr>
+        <w:t>(</w:t>
+      </w:r>
+      <w:r>
+        <w:rPr>
+          <w:rFonts w:ascii="Arial" w:hAnsi="Arial" w:cs="Arial"/>
+          <w:color w:val="000000"/>
+        </w:rPr>
+        <w:t xml:space="preserve">nombre </w:t>
+      </w:r>
+      <w:r>
+        <w:rPr>
+          <w:rFonts w:ascii="Arial" w:hAnsi="Arial" w:cs="Arial"/>
+          <w:color w:val="000000"/>
+        </w:rPr>
+        <w:t>de spectateurs prévus x 0,8)</w:t>
+      </w:r>
+      <w:r>
+        <w:rPr>
+          <w:rFonts w:ascii="Arial" w:hAnsi="Arial" w:cs="Arial"/>
+          <w:color w:val="000000"/>
+        </w:rPr>
+        <w:t xml:space="preserve"> –</w:t>
+      </w:r>
+      <w:r>
+        <w:rPr>
+          <w:rFonts w:ascii="Arial" w:hAnsi="Arial" w:cs="Arial"/>
+          <w:color w:val="000000"/>
+        </w:rPr>
+        <w:t>R</w:t>
+      </w:r>
+      <w:r>
+        <w:rPr>
+          <w:rFonts w:ascii="Arial" w:hAnsi="Arial" w:cs="Arial"/>
+          <w:i/>
+          <w:color w:val="000000"/>
+        </w:rPr>
+        <w:t>entabilité à 80%</w:t>
+      </w:r>
+    </w:p>
+    <w:p>
+      <w:pPr>
+        <w:pStyle w:val="Paragraphedeliste"/>
+        <w:numPr>
+          <w:ilvl w:val="0"/>
+          <w:numId w:val="29"/>
+        </w:numPr>
+        <w:autoSpaceDE w:val="0"/>
+        <w:autoSpaceDN w:val="0"/>
+        <w:adjustRightInd w:val="0"/>
+        <w:spacing w:after="0" w:line="360" w:lineRule="auto"/>
+        <w:jc w:val="both"/>
+        <w:rPr>
+          <w:rFonts w:ascii="Arial" w:hAnsi="Arial" w:cs="Arial"/>
+          <w:color w:val="FF0000"/>
+        </w:rPr>
+      </w:pPr>
+      <w:r>
+        <w:rPr>
+          <w:rFonts w:ascii="Arial" w:hAnsi="Arial" w:cs="Arial"/>
+          <w:color w:val="FF0000"/>
+        </w:rPr>
+        <w:t>Vérifier</w:t>
+      </w:r>
+      <w:r>
+        <w:rPr>
+          <w:rFonts w:ascii="Arial" w:hAnsi="Arial" w:cs="Arial"/>
+          <w:color w:val="FF0000"/>
+        </w:rPr>
+        <w:t xml:space="preserve"> la disponibilité </w:t>
+      </w:r>
+      <w:r>
+        <w:rPr>
+          <w:rFonts w:ascii="Arial" w:hAnsi="Arial" w:cs="Arial"/>
+          <w:color w:val="FF0000"/>
+        </w:rPr>
+        <w:t xml:space="preserve">et la capacité </w:t>
+      </w:r>
+      <w:r>
+        <w:rPr>
+          <w:rFonts w:ascii="Arial" w:hAnsi="Arial" w:cs="Arial"/>
+          <w:color w:val="FF0000"/>
+        </w:rPr>
+        <w:t>d’une salle</w:t>
+      </w:r>
+      <w:r>
+        <w:rPr>
+          <w:rFonts w:ascii="Arial" w:hAnsi="Arial" w:cs="Arial"/>
+          <w:color w:val="FF0000"/>
+        </w:rPr>
+        <w:t>,</w:t>
+      </w:r>
+      <w:r>
+        <w:rPr>
+          <w:rFonts w:ascii="Arial" w:hAnsi="Arial" w:cs="Arial"/>
+          <w:color w:val="FF0000"/>
+        </w:rPr>
+        <w:t xml:space="preserve"> avant la pl</w:t>
+      </w:r>
+      <w:r>
+        <w:rPr>
+          <w:rFonts w:ascii="Arial" w:hAnsi="Arial" w:cs="Arial"/>
+          <w:color w:val="FF0000"/>
+        </w:rPr>
+        <w:t>anification d’une manifestation,</w:t>
+      </w:r>
+    </w:p>
+    <w:p>
+      <w:pPr>
+        <w:pStyle w:val="Paragraphedeliste"/>
+        <w:numPr>
+          <w:ilvl w:val="0"/>
+          <w:numId w:val="29"/>
+        </w:numPr>
+        <w:autoSpaceDE w:val="0"/>
+        <w:autoSpaceDN w:val="0"/>
+        <w:adjustRightInd w:val="0"/>
+        <w:spacing w:after="0" w:line="360" w:lineRule="auto"/>
+        <w:jc w:val="both"/>
+        <w:rPr>
+          <w:rFonts w:ascii="Arial" w:hAnsi="Arial" w:cs="Arial"/>
+          <w:color w:val="000000"/>
+        </w:rPr>
+      </w:pPr>
+      <w:r>
+        <w:rPr>
+          <w:rFonts w:ascii="Arial" w:hAnsi="Arial" w:cs="Arial"/>
+          <w:color w:val="000000"/>
+        </w:rPr>
+        <w:t>Mettre</w:t>
+      </w:r>
+      <w:r>
+        <w:rPr>
+          <w:rFonts w:ascii="Arial" w:hAnsi="Arial" w:cs="Arial"/>
+          <w:color w:val="000000"/>
+        </w:rPr>
+        <w:t xml:space="preserve"> à jour le nombre de places disponibles par manifestation, en fonction du nombre de places réservées.</w:t>
+      </w:r>
+    </w:p>
+    <w:p>
+      <w:pPr>
+        <w:rPr>
+          <w:rFonts w:ascii="Arial" w:hAnsi="Arial" w:cs="Arial"/>
+        </w:rPr>
+      </w:pPr>
+      <w:r>
+        <w:rPr>
+          <w:rFonts w:ascii="Arial" w:hAnsi="Arial" w:cs="Arial"/>
+        </w:rPr>
+        <w:br w:type="page"/>
       </w:r>
     </w:p>
     <w:p>
@@ -1112,7 +1428,7 @@
             <w:noProof/>
             <w:color w:val="595959" w:themeColor="text1" w:themeTint="A6"/>
           </w:rPr>
-          <w:t>1</w:t>
+          <w:t>2</w:t>
         </w:r>
         <w:r>
           <w:rPr>
@@ -3696,6 +4012,118 @@
     </w:lvl>
   </w:abstractNum>
   <w:abstractNum w:abstractNumId="23">
+    <w:nsid w:val="71576103"/>
+    <w:multiLevelType w:val="hybridMultilevel"/>
+    <w:tmpl w:val="F81008E4"/>
+    <w:lvl w:ilvl="0" w:tplc="AE986D8C">
+      <w:numFmt w:val="bullet"/>
+      <w:lvlText w:val="-"/>
+      <w:lvlJc w:val="left"/>
+      <w:pPr>
+        <w:ind w:left="720" w:hanging="360"/>
+      </w:pPr>
+      <w:rPr>
+        <w:rFonts w:ascii="Arial" w:eastAsiaTheme="minorHAnsi" w:hAnsi="Arial" w:cs="Arial" w:hint="default"/>
+      </w:rPr>
+    </w:lvl>
+    <w:lvl w:ilvl="1" w:tplc="040C0003" w:tentative="1">
+      <w:start w:val="1"/>
+      <w:numFmt w:val="bullet"/>
+      <w:lvlText w:val="o"/>
+      <w:lvlJc w:val="left"/>
+      <w:pPr>
+        <w:ind w:left="1440" w:hanging="360"/>
+      </w:pPr>
+      <w:rPr>
+        <w:rFonts w:ascii="Courier New" w:hAnsi="Courier New" w:cs="Courier New" w:hint="default"/>
+      </w:rPr>
+    </w:lvl>
+    <w:lvl w:ilvl="2" w:tplc="040C0005" w:tentative="1">
+      <w:start w:val="1"/>
+      <w:numFmt w:val="bullet"/>
+      <w:lvlText w:val=""/>
+      <w:lvlJc w:val="left"/>
+      <w:pPr>
+        <w:ind w:left="2160" w:hanging="360"/>
+      </w:pPr>
+      <w:rPr>
+        <w:rFonts w:ascii="Wingdings" w:hAnsi="Wingdings" w:hint="default"/>
+      </w:rPr>
+    </w:lvl>
+    <w:lvl w:ilvl="3" w:tplc="040C0001" w:tentative="1">
+      <w:start w:val="1"/>
+      <w:numFmt w:val="bullet"/>
+      <w:lvlText w:val=""/>
+      <w:lvlJc w:val="left"/>
+      <w:pPr>
+        <w:ind w:left="2880" w:hanging="360"/>
+      </w:pPr>
+      <w:rPr>
+        <w:rFonts w:ascii="Symbol" w:hAnsi="Symbol" w:hint="default"/>
+      </w:rPr>
+    </w:lvl>
+    <w:lvl w:ilvl="4" w:tplc="040C0003" w:tentative="1">
+      <w:start w:val="1"/>
+      <w:numFmt w:val="bullet"/>
+      <w:lvlText w:val="o"/>
+      <w:lvlJc w:val="left"/>
+      <w:pPr>
+        <w:ind w:left="3600" w:hanging="360"/>
+      </w:pPr>
+      <w:rPr>
+        <w:rFonts w:ascii="Courier New" w:hAnsi="Courier New" w:cs="Courier New" w:hint="default"/>
+      </w:rPr>
+    </w:lvl>
+    <w:lvl w:ilvl="5" w:tplc="040C0005" w:tentative="1">
+      <w:start w:val="1"/>
+      <w:numFmt w:val="bullet"/>
+      <w:lvlText w:val=""/>
+      <w:lvlJc w:val="left"/>
+      <w:pPr>
+        <w:ind w:left="4320" w:hanging="360"/>
+      </w:pPr>
+      <w:rPr>
+        <w:rFonts w:ascii="Wingdings" w:hAnsi="Wingdings" w:hint="default"/>
+      </w:rPr>
+    </w:lvl>
+    <w:lvl w:ilvl="6" w:tplc="040C0001" w:tentative="1">
+      <w:start w:val="1"/>
+      <w:numFmt w:val="bullet"/>
+      <w:lvlText w:val=""/>
+      <w:lvlJc w:val="left"/>
+      <w:pPr>
+        <w:ind w:left="5040" w:hanging="360"/>
+      </w:pPr>
+      <w:rPr>
+        <w:rFonts w:ascii="Symbol" w:hAnsi="Symbol" w:hint="default"/>
+      </w:rPr>
+    </w:lvl>
+    <w:lvl w:ilvl="7" w:tplc="040C0003" w:tentative="1">
+      <w:start w:val="1"/>
+      <w:numFmt w:val="bullet"/>
+      <w:lvlText w:val="o"/>
+      <w:lvlJc w:val="left"/>
+      <w:pPr>
+        <w:ind w:left="5760" w:hanging="360"/>
+      </w:pPr>
+      <w:rPr>
+        <w:rFonts w:ascii="Courier New" w:hAnsi="Courier New" w:cs="Courier New" w:hint="default"/>
+      </w:rPr>
+    </w:lvl>
+    <w:lvl w:ilvl="8" w:tplc="040C0005" w:tentative="1">
+      <w:start w:val="1"/>
+      <w:numFmt w:val="bullet"/>
+      <w:lvlText w:val=""/>
+      <w:lvlJc w:val="left"/>
+      <w:pPr>
+        <w:ind w:left="6480" w:hanging="360"/>
+      </w:pPr>
+      <w:rPr>
+        <w:rFonts w:ascii="Wingdings" w:hAnsi="Wingdings" w:hint="default"/>
+      </w:rPr>
+    </w:lvl>
+  </w:abstractNum>
+  <w:abstractNum w:abstractNumId="24">
     <w:nsid w:val="71F5267C"/>
     <w:multiLevelType w:val="hybridMultilevel"/>
     <w:tmpl w:val="C71E4650"/>
@@ -3784,7 +4212,7 @@
       </w:pPr>
     </w:lvl>
   </w:abstractNum>
-  <w:abstractNum w:abstractNumId="24">
+  <w:abstractNum w:abstractNumId="25">
     <w:nsid w:val="769634B0"/>
     <w:multiLevelType w:val="hybridMultilevel"/>
     <w:tmpl w:val="C71E4650"/>
@@ -3873,7 +4301,7 @@
       </w:pPr>
     </w:lvl>
   </w:abstractNum>
-  <w:abstractNum w:abstractNumId="25">
+  <w:abstractNum w:abstractNumId="26">
     <w:nsid w:val="7C57576E"/>
     <w:multiLevelType w:val="hybridMultilevel"/>
     <w:tmpl w:val="C71E4650"/>
@@ -3962,7 +4390,7 @@
       </w:pPr>
     </w:lvl>
   </w:abstractNum>
-  <w:abstractNum w:abstractNumId="26">
+  <w:abstractNum w:abstractNumId="27">
     <w:nsid w:val="7DCF52A1"/>
     <w:multiLevelType w:val="multilevel"/>
     <w:tmpl w:val="54CEB648"/>
@@ -4111,7 +4539,7 @@
       </w:rPr>
     </w:lvl>
   </w:abstractNum>
-  <w:abstractNum w:abstractNumId="27">
+  <w:abstractNum w:abstractNumId="28">
     <w:nsid w:val="7E985752"/>
     <w:multiLevelType w:val="hybridMultilevel"/>
     <w:tmpl w:val="C71E4650"/>
@@ -4216,7 +4644,7 @@
     <w:abstractNumId w:val="20"/>
   </w:num>
   <w:num w:numId="6">
-    <w:abstractNumId w:val="27"/>
+    <w:abstractNumId w:val="28"/>
   </w:num>
   <w:num w:numId="7">
     <w:abstractNumId w:val="10"/>
@@ -4231,7 +4659,7 @@
     <w:abstractNumId w:val="4"/>
   </w:num>
   <w:num w:numId="11">
-    <w:abstractNumId w:val="25"/>
+    <w:abstractNumId w:val="26"/>
   </w:num>
   <w:num w:numId="12">
     <w:abstractNumId w:val="3"/>
@@ -4246,7 +4674,7 @@
     <w:abstractNumId w:val="6"/>
   </w:num>
   <w:num w:numId="16">
-    <w:abstractNumId w:val="23"/>
+    <w:abstractNumId w:val="24"/>
   </w:num>
   <w:num w:numId="17">
     <w:abstractNumId w:val="13"/>
@@ -4264,7 +4692,7 @@
     <w:abstractNumId w:val="16"/>
   </w:num>
   <w:num w:numId="22">
-    <w:abstractNumId w:val="24"/>
+    <w:abstractNumId w:val="25"/>
   </w:num>
   <w:num w:numId="23">
     <w:abstractNumId w:val="0"/>
@@ -4279,10 +4707,13 @@
     <w:abstractNumId w:val="22"/>
   </w:num>
   <w:num w:numId="27">
-    <w:abstractNumId w:val="26"/>
+    <w:abstractNumId w:val="27"/>
   </w:num>
   <w:num w:numId="28">
     <w:abstractNumId w:val="14"/>
+  </w:num>
+  <w:num w:numId="29">
+    <w:abstractNumId w:val="23"/>
   </w:num>
   <w:numIdMacAtCleanup w:val="5"/>
 </w:numbering>
@@ -5257,7 +5688,7 @@
   <a:extraClrSchemeLst/>
   <a:extLst>
     <a:ext uri="{05A4C25C-085E-4340-85A3-A5531E510DB2}">
-      <thm15:themeFamily xmlns="" xmlns:thm15="http://schemas.microsoft.com/office/thememl/2012/main" name="Office Theme" id="{62F939B6-93AF-4DB8-9C6B-D6C7DFDC589F}" vid="{4A3C46E8-61CC-4603-A589-7422A47A8E4A}"/>
+      <thm15:themeFamily xmlns:thm15="http://schemas.microsoft.com/office/thememl/2012/main" xmlns="" name="Office Theme" id="{62F939B6-93AF-4DB8-9C6B-D6C7DFDC589F}" vid="{4A3C46E8-61CC-4603-A589-7422A47A8E4A}"/>
     </a:ext>
   </a:extLst>
 </a:theme>
@@ -5268,7 +5699,7 @@
 </file>
 
 <file path=customXml/itemProps1.xml><?xml version="1.0" encoding="utf-8"?>
-<ds:datastoreItem xmlns:ds="http://schemas.openxmlformats.org/officeDocument/2006/customXml" ds:itemID="{03E52DFF-6ADB-4EF0-B677-390938CA76F2}">
+<ds:datastoreItem xmlns:ds="http://schemas.openxmlformats.org/officeDocument/2006/customXml" ds:itemID="{82438CB7-5015-42A1-BC37-1A8C133FDF61}">
   <ds:schemaRefs>
     <ds:schemaRef ds:uri="http://schemas.openxmlformats.org/officeDocument/2006/bibliography"/>
   </ds:schemaRefs>

</xml_diff>

<commit_message>
[Back-Front] clean code + Inivtation vip + use case
</commit_message>
<xml_diff>
--- a/Livrable/doc/Cahier des charges.docx
+++ b/Livrable/doc/Cahier des charges.docx
@@ -615,7 +615,21 @@
           <w:rFonts w:ascii="Arial" w:hAnsi="Arial" w:cs="Arial"/>
           <w:color w:val="000000"/>
         </w:rPr>
-        <w:t>aux différents acteurs, d’interagir avec l’application en fonction de leurs droits</w:t>
+        <w:t>aux différents acteurs</w:t>
+      </w:r>
+      <w:r>
+        <w:rPr>
+          <w:rFonts w:ascii="Arial" w:hAnsi="Arial" w:cs="Arial"/>
+          <w:color w:val="000000"/>
+        </w:rPr>
+        <w:t>, après authentification sécurisée,</w:t>
+      </w:r>
+      <w:r>
+        <w:rPr>
+          <w:rFonts w:ascii="Arial" w:hAnsi="Arial" w:cs="Arial"/>
+          <w:color w:val="000000"/>
+        </w:rPr>
+        <w:t xml:space="preserve"> d’interagir avec l’application en fonction de leurs droits</w:t>
       </w:r>
       <w:r>
         <w:rPr>
@@ -739,14 +753,54 @@
         <w:rPr>
           <w:rFonts w:ascii="Arial" w:hAnsi="Arial" w:cs="Arial"/>
         </w:rPr>
-        <w:t xml:space="preserve"> : </w:t>
+        <w:t> </w:t>
+      </w:r>
+      <w:r>
+        <w:rPr>
+          <w:rFonts w:ascii="Arial" w:hAnsi="Arial" w:cs="Arial"/>
+        </w:rPr>
+        <w:t xml:space="preserve">: </w:t>
+      </w:r>
+      <w:r>
+        <w:rPr>
+          <w:rFonts w:ascii="Arial" w:hAnsi="Arial" w:cs="Arial"/>
+        </w:rPr>
+        <w:t>planifier une manifestation,</w:t>
       </w:r>
       <w:r>
         <w:rPr>
           <w:rFonts w:ascii="Arial" w:hAnsi="Arial" w:cs="Arial"/>
           <w:color w:val="FF0000"/>
         </w:rPr>
-        <w:t>planifier une manifestation, envoyer des invitations aux Vips</w:t>
+        <w:t xml:space="preserve"> </w:t>
+      </w:r>
+      <w:r>
+        <w:rPr>
+          <w:rFonts w:ascii="Arial" w:hAnsi="Arial" w:cs="Arial"/>
+          <w:color w:val="FF0000"/>
+        </w:rPr>
+        <w:t>inviter</w:t>
+      </w:r>
+      <w:r>
+        <w:rPr>
+          <w:rFonts w:ascii="Arial" w:hAnsi="Arial" w:cs="Arial"/>
+          <w:color w:val="FF0000"/>
+        </w:rPr>
+        <w:t xml:space="preserve"> </w:t>
+      </w:r>
+      <w:r>
+        <w:rPr>
+          <w:rFonts w:ascii="Arial" w:hAnsi="Arial" w:cs="Arial"/>
+          <w:color w:val="FF0000"/>
+        </w:rPr>
+        <w:t xml:space="preserve">des </w:t>
+      </w:r>
+      <w:r>
+        <w:rPr>
+          <w:rFonts w:ascii="Arial" w:hAnsi="Arial" w:cs="Arial"/>
+          <w:color w:val="FF0000"/>
+        </w:rPr>
+        <w:t>Vips</w:t>
       </w:r>
       <w:r>
         <w:rPr>
@@ -917,7 +971,7 @@
           <w:rFonts w:ascii="Arial" w:hAnsi="Arial" w:cs="Arial"/>
           <w:color w:val="000000"/>
         </w:rPr>
-        <w:t>Vérifier qu’un enregistrement en base de données n’existe pas, afin de ne pas ajouter un doublon,</w:t>
+        <w:t>Vérifier qu’un enregistrement en base n’existe pas, afin de ne pas ajouter un doublon,</w:t>
       </w:r>
     </w:p>
     <w:p>
@@ -990,7 +1044,7 @@
         <w:autoSpaceDN w:val="0"/>
         <w:adjustRightInd w:val="0"/>
         <w:spacing w:after="0" w:line="360" w:lineRule="auto"/>
-        <w:ind w:left="295" w:firstLine="425"/>
+        <w:ind w:left="295" w:firstLine="698"/>
         <w:jc w:val="both"/>
         <w:rPr>
           <w:rFonts w:ascii="Arial" w:hAnsi="Arial" w:cs="Arial"/>
@@ -1002,35 +1056,7 @@
           <w:rFonts w:ascii="Arial" w:hAnsi="Arial" w:cs="Arial"/>
           <w:color w:val="000000"/>
         </w:rPr>
-        <w:t xml:space="preserve">Coût = prix </w:t>
-      </w:r>
-      <w:r>
-        <w:rPr>
-          <w:rFonts w:ascii="Arial" w:hAnsi="Arial" w:cs="Arial"/>
-          <w:color w:val="000000"/>
-        </w:rPr>
-        <w:t>A</w:t>
-      </w:r>
-      <w:r>
-        <w:rPr>
-          <w:rFonts w:ascii="Arial" w:hAnsi="Arial" w:cs="Arial"/>
-          <w:color w:val="000000"/>
-        </w:rPr>
-        <w:t xml:space="preserve">nimation + frais journaliers </w:t>
-      </w:r>
-      <w:r>
-        <w:rPr>
-          <w:rFonts w:ascii="Arial" w:hAnsi="Arial" w:cs="Arial"/>
-          <w:color w:val="000000"/>
-        </w:rPr>
-        <w:t>S</w:t>
-      </w:r>
-      <w:r>
-        <w:rPr>
-          <w:rFonts w:ascii="Arial" w:hAnsi="Arial" w:cs="Arial"/>
-          <w:color w:val="000000"/>
-        </w:rPr>
-        <w:t>alle x durée</w:t>
+        <w:t>Coût Manifestation = prix Animation + frais journaliers Salle x durée</w:t>
       </w:r>
     </w:p>
     <w:p>
@@ -1039,7 +1065,7 @@
         <w:autoSpaceDN w:val="0"/>
         <w:adjustRightInd w:val="0"/>
         <w:spacing w:after="0" w:line="360" w:lineRule="auto"/>
-        <w:ind w:left="295" w:firstLine="425"/>
+        <w:ind w:left="295" w:firstLine="698"/>
         <w:jc w:val="both"/>
         <w:rPr>
           <w:rFonts w:ascii="Arial" w:hAnsi="Arial" w:cs="Arial"/>
@@ -1051,63 +1077,7 @@
           <w:rFonts w:ascii="Arial" w:hAnsi="Arial" w:cs="Arial"/>
           <w:color w:val="000000"/>
         </w:rPr>
-        <w:t>Prix billet = c</w:t>
-      </w:r>
-      <w:r>
-        <w:rPr>
-          <w:rFonts w:ascii="Arial" w:hAnsi="Arial" w:cs="Arial"/>
-          <w:color w:val="000000"/>
-        </w:rPr>
-        <w:t xml:space="preserve">oût </w:t>
-      </w:r>
-      <w:r>
-        <w:rPr>
-          <w:rFonts w:ascii="Arial" w:hAnsi="Arial" w:cs="Arial"/>
-          <w:color w:val="000000"/>
-        </w:rPr>
-        <w:t>M</w:t>
-      </w:r>
-      <w:r>
-        <w:rPr>
-          <w:rFonts w:ascii="Arial" w:hAnsi="Arial" w:cs="Arial"/>
-          <w:color w:val="000000"/>
-        </w:rPr>
-        <w:t xml:space="preserve">anifestation / </w:t>
-      </w:r>
-      <w:r>
-        <w:rPr>
-          <w:rFonts w:ascii="Arial" w:hAnsi="Arial" w:cs="Arial"/>
-          <w:color w:val="000000"/>
-        </w:rPr>
-        <w:t>(</w:t>
-      </w:r>
-      <w:r>
-        <w:rPr>
-          <w:rFonts w:ascii="Arial" w:hAnsi="Arial" w:cs="Arial"/>
-          <w:color w:val="000000"/>
-        </w:rPr>
-        <w:t xml:space="preserve">nombre </w:t>
-      </w:r>
-      <w:r>
-        <w:rPr>
-          <w:rFonts w:ascii="Arial" w:hAnsi="Arial" w:cs="Arial"/>
-          <w:color w:val="000000"/>
-        </w:rPr>
-        <w:t>de spectateurs prévus x 0,8)</w:t>
-      </w:r>
-      <w:r>
-        <w:rPr>
-          <w:rFonts w:ascii="Arial" w:hAnsi="Arial" w:cs="Arial"/>
-          <w:color w:val="000000"/>
-        </w:rPr>
-        <w:t xml:space="preserve"> –</w:t>
-      </w:r>
-      <w:r>
-        <w:rPr>
-          <w:rFonts w:ascii="Arial" w:hAnsi="Arial" w:cs="Arial"/>
-          <w:color w:val="000000"/>
-        </w:rPr>
-        <w:t>R</w:t>
+        <w:t>Prix billet = coût Manifestation / (nombre de spectateurs prévus x 0,8) –R</w:t>
       </w:r>
       <w:r>
         <w:rPr>
@@ -1152,30 +1122,15 @@
       <w:r>
         <w:rPr>
           <w:rFonts w:ascii="Arial" w:hAnsi="Arial" w:cs="Arial"/>
+        </w:rPr>
+        <w:t>et la capacité d’une salle</w:t>
+      </w:r>
+      <w:r>
+        <w:rPr>
+          <w:rFonts w:ascii="Arial" w:hAnsi="Arial" w:cs="Arial"/>
           <w:color w:val="FF0000"/>
         </w:rPr>
-        <w:t xml:space="preserve">et la capacité </w:t>
-      </w:r>
-      <w:r>
-        <w:rPr>
-          <w:rFonts w:ascii="Arial" w:hAnsi="Arial" w:cs="Arial"/>
-          <w:color w:val="FF0000"/>
-        </w:rPr>
-        <w:t>d’une salle</w:t>
-      </w:r>
-      <w:r>
-        <w:rPr>
-          <w:rFonts w:ascii="Arial" w:hAnsi="Arial" w:cs="Arial"/>
-          <w:color w:val="FF0000"/>
-        </w:rPr>
-        <w:t>,</w:t>
-      </w:r>
-      <w:r>
-        <w:rPr>
-          <w:rFonts w:ascii="Arial" w:hAnsi="Arial" w:cs="Arial"/>
-          <w:color w:val="FF0000"/>
-        </w:rPr>
-        <w:t xml:space="preserve"> avant la pl</w:t>
+        <w:t>, avant la pl</w:t>
       </w:r>
       <w:r>
         <w:rPr>
@@ -1199,22 +1154,14 @@
         <w:jc w:val="both"/>
         <w:rPr>
           <w:rFonts w:ascii="Arial" w:hAnsi="Arial" w:cs="Arial"/>
+        </w:rPr>
+      </w:pPr>
+      <w:r>
+        <w:rPr>
+          <w:rFonts w:ascii="Arial" w:hAnsi="Arial" w:cs="Arial"/>
           <w:color w:val="000000"/>
         </w:rPr>
-      </w:pPr>
-      <w:r>
-        <w:rPr>
-          <w:rFonts w:ascii="Arial" w:hAnsi="Arial" w:cs="Arial"/>
-          <w:color w:val="000000"/>
-        </w:rPr>
-        <w:t>Mettre</w:t>
-      </w:r>
-      <w:r>
-        <w:rPr>
-          <w:rFonts w:ascii="Arial" w:hAnsi="Arial" w:cs="Arial"/>
-          <w:color w:val="000000"/>
-        </w:rPr>
-        <w:t xml:space="preserve"> à jour le nombre de places disponibles par manifestation, en fonction du nombre de places réservées.</w:t>
+        <w:t>Mettre à jour le nombre de places disponibles par manifestation, en fonction du nombre de places réservées.</w:t>
       </w:r>
     </w:p>
     <w:p>
@@ -1428,7 +1375,7 @@
             <w:noProof/>
             <w:color w:val="595959" w:themeColor="text1" w:themeTint="A6"/>
           </w:rPr>
-          <w:t>2</w:t>
+          <w:t>1</w:t>
         </w:r>
         <w:r>
           <w:rPr>
@@ -5688,7 +5635,7 @@
   <a:extraClrSchemeLst/>
   <a:extLst>
     <a:ext uri="{05A4C25C-085E-4340-85A3-A5531E510DB2}">
-      <thm15:themeFamily xmlns:thm15="http://schemas.microsoft.com/office/thememl/2012/main" xmlns="" name="Office Theme" id="{62F939B6-93AF-4DB8-9C6B-D6C7DFDC589F}" vid="{4A3C46E8-61CC-4603-A589-7422A47A8E4A}"/>
+      <thm15:themeFamily xmlns="" xmlns:thm15="http://schemas.microsoft.com/office/thememl/2012/main" name="Office Theme" id="{62F939B6-93AF-4DB8-9C6B-D6C7DFDC589F}" vid="{4A3C46E8-61CC-4603-A589-7422A47A8E4A}"/>
     </a:ext>
   </a:extLst>
 </a:theme>
@@ -5699,7 +5646,7 @@
 </file>
 
 <file path=customXml/itemProps1.xml><?xml version="1.0" encoding="utf-8"?>
-<ds:datastoreItem xmlns:ds="http://schemas.openxmlformats.org/officeDocument/2006/customXml" ds:itemID="{82438CB7-5015-42A1-BC37-1A8C133FDF61}">
+<ds:datastoreItem xmlns:ds="http://schemas.openxmlformats.org/officeDocument/2006/customXml" ds:itemID="{8D9BBD24-B218-4B0C-90EF-D1C30B0D856F}">
   <ds:schemaRefs>
     <ds:schemaRef ds:uri="http://schemas.openxmlformats.org/officeDocument/2006/bibliography"/>
   </ds:schemaRefs>

</xml_diff>

<commit_message>
[Back] enregistrements bdd + [Front] arborescence security + invitation show et answer
</commit_message>
<xml_diff>
--- a/Livrable/doc/Cahier des charges.docx
+++ b/Livrable/doc/Cahier des charges.docx
@@ -734,13 +734,7 @@
         <w:rPr>
           <w:rFonts w:ascii="Arial" w:hAnsi="Arial" w:cs="Arial"/>
         </w:rPr>
-        <w:t>•</w:t>
-      </w:r>
-      <w:r>
-        <w:rPr>
-          <w:rFonts w:ascii="Arial" w:hAnsi="Arial" w:cs="Arial"/>
-        </w:rPr>
-        <w:t xml:space="preserve"> </w:t>
+        <w:t xml:space="preserve">• </w:t>
       </w:r>
       <w:r>
         <w:rPr>
@@ -753,60 +747,25 @@
         <w:rPr>
           <w:rFonts w:ascii="Arial" w:hAnsi="Arial" w:cs="Arial"/>
         </w:rPr>
-        <w:t> </w:t>
-      </w:r>
-      <w:r>
-        <w:rPr>
-          <w:rFonts w:ascii="Arial" w:hAnsi="Arial" w:cs="Arial"/>
-        </w:rPr>
-        <w:t xml:space="preserve">: </w:t>
-      </w:r>
-      <w:r>
-        <w:rPr>
-          <w:rFonts w:ascii="Arial" w:hAnsi="Arial" w:cs="Arial"/>
-        </w:rPr>
-        <w:t>planifier une manifestation,</w:t>
-      </w:r>
-      <w:r>
-        <w:rPr>
-          <w:rFonts w:ascii="Arial" w:hAnsi="Arial" w:cs="Arial"/>
-          <w:color w:val="FF0000"/>
-        </w:rPr>
-        <w:t xml:space="preserve"> </w:t>
-      </w:r>
-      <w:r>
-        <w:rPr>
-          <w:rFonts w:ascii="Arial" w:hAnsi="Arial" w:cs="Arial"/>
-          <w:color w:val="FF0000"/>
-        </w:rPr>
-        <w:t>inviter</w:t>
-      </w:r>
-      <w:r>
-        <w:rPr>
-          <w:rFonts w:ascii="Arial" w:hAnsi="Arial" w:cs="Arial"/>
-          <w:color w:val="FF0000"/>
-        </w:rPr>
-        <w:t xml:space="preserve"> </w:t>
-      </w:r>
-      <w:r>
-        <w:rPr>
-          <w:rFonts w:ascii="Arial" w:hAnsi="Arial" w:cs="Arial"/>
-          <w:color w:val="FF0000"/>
-        </w:rPr>
-        <w:t xml:space="preserve">des </w:t>
-      </w:r>
-      <w:r>
-        <w:rPr>
-          <w:rFonts w:ascii="Arial" w:hAnsi="Arial" w:cs="Arial"/>
-          <w:color w:val="FF0000"/>
-        </w:rPr>
-        <w:t>Vips</w:t>
-      </w:r>
-      <w:r>
-        <w:rPr>
-          <w:rFonts w:ascii="Arial" w:hAnsi="Arial" w:cs="Arial"/>
-        </w:rPr>
-        <w:t>,</w:t>
+        <w:t xml:space="preserve"> : </w:t>
+      </w:r>
+      <w:r>
+        <w:rPr>
+          <w:rFonts w:ascii="Arial" w:hAnsi="Arial" w:cs="Arial"/>
+        </w:rPr>
+        <w:t xml:space="preserve">planifier une manifestation, </w:t>
+      </w:r>
+      <w:r>
+        <w:rPr>
+          <w:rFonts w:ascii="Arial" w:hAnsi="Arial" w:cs="Arial"/>
+        </w:rPr>
+        <w:t xml:space="preserve">inviter des </w:t>
+      </w:r>
+      <w:r>
+        <w:rPr>
+          <w:rFonts w:ascii="Arial" w:hAnsi="Arial" w:cs="Arial"/>
+        </w:rPr>
+        <w:t>Vips,</w:t>
       </w:r>
     </w:p>
     <w:p>
@@ -818,40 +777,30 @@
         <w:jc w:val="both"/>
         <w:rPr>
           <w:rFonts w:ascii="Arial" w:hAnsi="Arial" w:cs="Arial"/>
-          <w:color w:val="FF0000"/>
-        </w:rPr>
-      </w:pPr>
-      <w:r>
-        <w:rPr>
-          <w:rFonts w:ascii="Arial" w:hAnsi="Arial" w:cs="Arial"/>
-        </w:rPr>
-        <w:t>•</w:t>
-      </w:r>
-      <w:r>
-        <w:rPr>
-          <w:rFonts w:ascii="Arial" w:hAnsi="Arial" w:cs="Arial"/>
-        </w:rPr>
-        <w:t xml:space="preserve"> </w:t>
+        </w:rPr>
+      </w:pPr>
+      <w:r>
+        <w:rPr>
+          <w:rFonts w:ascii="Arial" w:hAnsi="Arial" w:cs="Arial"/>
+        </w:rPr>
+        <w:t xml:space="preserve">• </w:t>
       </w:r>
       <w:r>
         <w:rPr>
           <w:rFonts w:ascii="Arial" w:hAnsi="Arial" w:cs="Arial"/>
           <w:i/>
-          <w:color w:val="FF0000"/>
         </w:rPr>
         <w:t>VIPs</w:t>
       </w:r>
       <w:r>
         <w:rPr>
           <w:rFonts w:ascii="Arial" w:hAnsi="Arial" w:cs="Arial"/>
-          <w:color w:val="FF0000"/>
         </w:rPr>
         <w:t xml:space="preserve"> : </w:t>
       </w:r>
       <w:r>
         <w:rPr>
           <w:rFonts w:ascii="Arial" w:hAnsi="Arial" w:cs="Arial"/>
-          <w:color w:val="FF0000"/>
         </w:rPr>
         <w:t>accepter ou refuser l’invitation,</w:t>
       </w:r>
@@ -1013,29 +962,34 @@
         <w:jc w:val="both"/>
         <w:rPr>
           <w:rFonts w:ascii="Arial" w:hAnsi="Arial" w:cs="Arial"/>
+        </w:rPr>
+      </w:pPr>
+      <w:r>
+        <w:rPr>
+          <w:rFonts w:ascii="Arial" w:hAnsi="Arial" w:cs="Arial"/>
           <w:color w:val="000000"/>
         </w:rPr>
-      </w:pPr>
+        <w:t>Calculer ou mettre à jour l</w:t>
+      </w:r>
       <w:r>
         <w:rPr>
           <w:rFonts w:ascii="Arial" w:hAnsi="Arial" w:cs="Arial"/>
           <w:color w:val="000000"/>
         </w:rPr>
-        <w:t>Calculer ou mettre à jour l</w:t>
+        <w:t>e coût d’une manifestation, et le prix du billet, lors de sa créa</w:t>
       </w:r>
       <w:r>
         <w:rPr>
           <w:rFonts w:ascii="Arial" w:hAnsi="Arial" w:cs="Arial"/>
           <w:color w:val="000000"/>
         </w:rPr>
-        <w:t>e coût d’une manifestation, et le prix du billet, lors de sa créa</w:t>
-      </w:r>
-      <w:r>
-        <w:rPr>
-          <w:rFonts w:ascii="Arial" w:hAnsi="Arial" w:cs="Arial"/>
-          <w:color w:val="000000"/>
-        </w:rPr>
-        <w:t>tion, ou de la modification d’une animation ou d’une salle :</w:t>
+        <w:t xml:space="preserve">tion, ou de la </w:t>
+      </w:r>
+      <w:r>
+        <w:rPr>
+          <w:rFonts w:ascii="Arial" w:hAnsi="Arial" w:cs="Arial"/>
+        </w:rPr>
+        <w:t>modification d’une animation ou d’une salle :</w:t>
       </w:r>
     </w:p>
     <w:p>
@@ -1048,13 +1002,11 @@
         <w:jc w:val="both"/>
         <w:rPr>
           <w:rFonts w:ascii="Arial" w:hAnsi="Arial" w:cs="Arial"/>
-          <w:color w:val="000000"/>
-        </w:rPr>
-      </w:pPr>
-      <w:r>
-        <w:rPr>
-          <w:rFonts w:ascii="Arial" w:hAnsi="Arial" w:cs="Arial"/>
-          <w:color w:val="000000"/>
+        </w:rPr>
+      </w:pPr>
+      <w:r>
+        <w:rPr>
+          <w:rFonts w:ascii="Arial" w:hAnsi="Arial" w:cs="Arial"/>
         </w:rPr>
         <w:t>Coût Manifestation = prix Animation + frais journaliers Salle x durée</w:t>
       </w:r>
@@ -1069,13 +1021,11 @@
         <w:jc w:val="both"/>
         <w:rPr>
           <w:rFonts w:ascii="Arial" w:hAnsi="Arial" w:cs="Arial"/>
-          <w:color w:val="000000"/>
-        </w:rPr>
-      </w:pPr>
-      <w:r>
-        <w:rPr>
-          <w:rFonts w:ascii="Arial" w:hAnsi="Arial" w:cs="Arial"/>
-          <w:color w:val="000000"/>
+        </w:rPr>
+      </w:pPr>
+      <w:r>
+        <w:rPr>
+          <w:rFonts w:ascii="Arial" w:hAnsi="Arial" w:cs="Arial"/>
         </w:rPr>
         <w:t>Prix billet = coût Manifestation / (nombre de spectateurs prévus x 0,8) –R</w:t>
       </w:r>
@@ -1083,7 +1033,6 @@
         <w:rPr>
           <w:rFonts w:ascii="Arial" w:hAnsi="Arial" w:cs="Arial"/>
           <w:i/>
-          <w:color w:val="000000"/>
         </w:rPr>
         <w:t>entabilité à 80%</w:t>
       </w:r>
@@ -1102,42 +1051,13 @@
         <w:jc w:val="both"/>
         <w:rPr>
           <w:rFonts w:ascii="Arial" w:hAnsi="Arial" w:cs="Arial"/>
-          <w:color w:val="FF0000"/>
-        </w:rPr>
-      </w:pPr>
-      <w:r>
-        <w:rPr>
-          <w:rFonts w:ascii="Arial" w:hAnsi="Arial" w:cs="Arial"/>
-          <w:color w:val="FF0000"/>
-        </w:rPr>
-        <w:t>Vérifier</w:t>
-      </w:r>
-      <w:r>
-        <w:rPr>
-          <w:rFonts w:ascii="Arial" w:hAnsi="Arial" w:cs="Arial"/>
-          <w:color w:val="FF0000"/>
-        </w:rPr>
-        <w:t xml:space="preserve"> la disponibilité </w:t>
-      </w:r>
-      <w:r>
-        <w:rPr>
-          <w:rFonts w:ascii="Arial" w:hAnsi="Arial" w:cs="Arial"/>
-        </w:rPr>
-        <w:t>et la capacité d’une salle</w:t>
-      </w:r>
-      <w:r>
-        <w:rPr>
-          <w:rFonts w:ascii="Arial" w:hAnsi="Arial" w:cs="Arial"/>
-          <w:color w:val="FF0000"/>
-        </w:rPr>
-        <w:t>, avant la pl</w:t>
-      </w:r>
-      <w:r>
-        <w:rPr>
-          <w:rFonts w:ascii="Arial" w:hAnsi="Arial" w:cs="Arial"/>
-          <w:color w:val="FF0000"/>
-        </w:rPr>
-        <w:t>anification d’une manifestation,</w:t>
+        </w:rPr>
+      </w:pPr>
+      <w:r>
+        <w:rPr>
+          <w:rFonts w:ascii="Arial" w:hAnsi="Arial" w:cs="Arial"/>
+        </w:rPr>
+        <w:t>Vérifier la disponibilité et la capacité d’une salle, avant la planification d’une manifestation,</w:t>
       </w:r>
     </w:p>
     <w:p>
@@ -1159,9 +1079,15 @@
       <w:r>
         <w:rPr>
           <w:rFonts w:ascii="Arial" w:hAnsi="Arial" w:cs="Arial"/>
+        </w:rPr>
+        <w:t>Mettre à jour le nombre de places disponibles par manifestation, en fonction du nombre de places réservées</w:t>
+      </w:r>
+      <w:r>
+        <w:rPr>
+          <w:rFonts w:ascii="Arial" w:hAnsi="Arial" w:cs="Arial"/>
           <w:color w:val="000000"/>
         </w:rPr>
-        <w:t>Mettre à jour le nombre de places disponibles par manifestation, en fonction du nombre de places réservées.</w:t>
+        <w:t>.</w:t>
       </w:r>
     </w:p>
     <w:p>
@@ -1216,7 +1142,7 @@
           <w:rFonts w:ascii="Arial" w:hAnsi="Arial" w:cs="Arial"/>
           <w:color w:val="FF0000"/>
         </w:rPr>
-        <w:t>Rouge</w:t>
+        <w:t>Maquettage</w:t>
       </w:r>
     </w:p>
     <w:p>
@@ -1224,25 +1150,13 @@
         <w:spacing w:after="0" w:line="360" w:lineRule="auto"/>
         <w:rPr>
           <w:rFonts w:ascii="Arial" w:hAnsi="Arial" w:cs="Arial"/>
-        </w:rPr>
-      </w:pPr>
-      <w:r>
-        <w:rPr>
-          <w:rFonts w:ascii="Arial" w:hAnsi="Arial" w:cs="Arial"/>
-        </w:rPr>
-        <w:t>Maquettage</w:t>
-      </w:r>
-    </w:p>
-    <w:p>
-      <w:pPr>
-        <w:spacing w:after="0" w:line="360" w:lineRule="auto"/>
-        <w:rPr>
-          <w:rFonts w:ascii="Arial" w:hAnsi="Arial" w:cs="Arial"/>
-        </w:rPr>
-      </w:pPr>
-      <w:r>
-        <w:rPr>
-          <w:rFonts w:ascii="Arial" w:hAnsi="Arial" w:cs="Arial"/>
+          <w:color w:val="FF0000"/>
+        </w:rPr>
+      </w:pPr>
+      <w:r>
+        <w:rPr>
+          <w:rFonts w:ascii="Arial" w:hAnsi="Arial" w:cs="Arial"/>
+          <w:color w:val="FF0000"/>
         </w:rPr>
         <w:t xml:space="preserve">Tests </w:t>
       </w:r>
@@ -1250,6 +1164,7 @@
       <w:r>
         <w:rPr>
           <w:rFonts w:ascii="Arial" w:hAnsi="Arial" w:cs="Arial"/>
+          <w:color w:val="FF0000"/>
         </w:rPr>
         <w:t>DBunit</w:t>
       </w:r>
@@ -1375,7 +1290,7 @@
             <w:noProof/>
             <w:color w:val="595959" w:themeColor="text1" w:themeTint="A6"/>
           </w:rPr>
-          <w:t>1</w:t>
+          <w:t>2</w:t>
         </w:r>
         <w:r>
           <w:rPr>
@@ -5635,7 +5550,7 @@
   <a:extraClrSchemeLst/>
   <a:extLst>
     <a:ext uri="{05A4C25C-085E-4340-85A3-A5531E510DB2}">
-      <thm15:themeFamily xmlns="" xmlns:thm15="http://schemas.microsoft.com/office/thememl/2012/main" name="Office Theme" id="{62F939B6-93AF-4DB8-9C6B-D6C7DFDC589F}" vid="{4A3C46E8-61CC-4603-A589-7422A47A8E4A}"/>
+      <thm15:themeFamily xmlns:thm15="http://schemas.microsoft.com/office/thememl/2012/main" xmlns="" name="Office Theme" id="{62F939B6-93AF-4DB8-9C6B-D6C7DFDC589F}" vid="{4A3C46E8-61CC-4603-A589-7422A47A8E4A}"/>
     </a:ext>
   </a:extLst>
 </a:theme>
@@ -5646,7 +5561,7 @@
 </file>
 
 <file path=customXml/itemProps1.xml><?xml version="1.0" encoding="utf-8"?>
-<ds:datastoreItem xmlns:ds="http://schemas.openxmlformats.org/officeDocument/2006/customXml" ds:itemID="{8D9BBD24-B218-4B0C-90EF-D1C30B0D856F}">
+<ds:datastoreItem xmlns:ds="http://schemas.openxmlformats.org/officeDocument/2006/customXml" ds:itemID="{EFAA2DC0-66A5-4330-8870-C679D217CC3E}">
   <ds:schemaRefs>
     <ds:schemaRef ds:uri="http://schemas.openxmlformats.org/officeDocument/2006/bibliography"/>
   </ds:schemaRefs>

</xml_diff>